<commit_message>
merged per hand and exception handling in statistics
</commit_message>
<xml_diff>
--- a/04_Testing/05_Final_Release/TestReport.docx
+++ b/04_Testing/05_Final_Release/TestReport.docx
@@ -33,9 +33,9 @@
         <w:tblLook w:val="04A0" w:firstRow="1" w:lastRow="0" w:firstColumn="1" w:lastColumn="0" w:noHBand="0" w:noVBand="1"/>
       </w:tblPr>
       <w:tblGrid>
-        <w:gridCol w:w="1640"/>
-        <w:gridCol w:w="2999"/>
-        <w:gridCol w:w="4541"/>
+        <w:gridCol w:w="1697"/>
+        <w:gridCol w:w="2977"/>
+        <w:gridCol w:w="4506"/>
       </w:tblGrid>
       <w:tr>
         <w:trPr>
@@ -199,7 +199,15 @@
               <w:jc w:val="both"/>
             </w:pPr>
             <w:r>
-              <w:t>passed</w:t>
+              <w:t>P</w:t>
+            </w:r>
+            <w:r>
+              <w:t>ass</w:t>
+            </w:r>
+            <w:bookmarkStart w:id="0" w:name="_GoBack"/>
+            <w:bookmarkEnd w:id="0"/>
+            <w:r>
+              <w:t>ed</w:t>
             </w:r>
           </w:p>
         </w:tc>
@@ -281,7 +289,10 @@
               <w:jc w:val="both"/>
             </w:pPr>
             <w:r>
-              <w:t>passed</w:t>
+              <w:t>P</w:t>
+            </w:r>
+            <w:r>
+              <w:t>assed</w:t>
             </w:r>
           </w:p>
         </w:tc>
@@ -368,7 +379,10 @@
               <w:jc w:val="both"/>
             </w:pPr>
             <w:r>
-              <w:t>passed</w:t>
+              <w:t>P</w:t>
+            </w:r>
+            <w:r>
+              <w:t>assed</w:t>
             </w:r>
           </w:p>
         </w:tc>
@@ -453,7 +467,10 @@
               <w:jc w:val="both"/>
             </w:pPr>
             <w:r>
-              <w:t>passed</w:t>
+              <w:t>P</w:t>
+            </w:r>
+            <w:r>
+              <w:t>assed</w:t>
             </w:r>
           </w:p>
         </w:tc>
@@ -543,7 +560,10 @@
               <w:jc w:val="both"/>
             </w:pPr>
             <w:r>
-              <w:t>passed</w:t>
+              <w:t>P</w:t>
+            </w:r>
+            <w:r>
+              <w:t>assed</w:t>
             </w:r>
           </w:p>
         </w:tc>
@@ -628,7 +648,10 @@
               <w:jc w:val="both"/>
             </w:pPr>
             <w:r>
-              <w:t>passed</w:t>
+              <w:t>F</w:t>
+            </w:r>
+            <w:r>
+              <w:t>ailed</w:t>
             </w:r>
           </w:p>
         </w:tc>
@@ -655,6 +678,12 @@
                 <w:rFonts w:ascii="Calibri" w:eastAsia="Calibri" w:hAnsi="Calibri" w:cs="Calibri"/>
               </w:rPr>
             </w:pPr>
+            <w:r>
+              <w:rPr>
+                <w:rFonts w:ascii="Calibri" w:eastAsia="Calibri" w:hAnsi="Calibri" w:cs="Calibri"/>
+              </w:rPr>
+              <w:t>Cannot open page</w:t>
+            </w:r>
           </w:p>
         </w:tc>
       </w:tr>
@@ -710,12 +739,10 @@
               <w:jc w:val="both"/>
             </w:pPr>
             <w:r>
-              <w:t>p</w:t>
-            </w:r>
-            <w:bookmarkStart w:id="0" w:name="_GoBack"/>
-            <w:bookmarkEnd w:id="0"/>
-            <w:r>
-              <w:t>assed</w:t>
+              <w:t>F</w:t>
+            </w:r>
+            <w:r>
+              <w:t>ailed</w:t>
             </w:r>
           </w:p>
         </w:tc>
@@ -742,6 +769,12 @@
                 <w:rFonts w:ascii="Calibri" w:eastAsia="Calibri" w:hAnsi="Calibri" w:cs="Calibri"/>
               </w:rPr>
             </w:pPr>
+            <w:r>
+              <w:rPr>
+                <w:rFonts w:ascii="Calibri" w:eastAsia="Calibri" w:hAnsi="Calibri" w:cs="Calibri"/>
+              </w:rPr>
+              <w:t>Cannot open page</w:t>
+            </w:r>
           </w:p>
         </w:tc>
       </w:tr>
@@ -800,7 +833,10 @@
               <w:jc w:val="both"/>
             </w:pPr>
             <w:r>
-              <w:t>passed</w:t>
+              <w:t>P</w:t>
+            </w:r>
+            <w:r>
+              <w:t>assed</w:t>
             </w:r>
           </w:p>
         </w:tc>
@@ -882,7 +918,10 @@
               <w:jc w:val="both"/>
             </w:pPr>
             <w:r>
-              <w:t>passed</w:t>
+              <w:t>P</w:t>
+            </w:r>
+            <w:r>
+              <w:t>assed</w:t>
             </w:r>
           </w:p>
         </w:tc>
@@ -975,7 +1014,10 @@
               </w:rPr>
             </w:pPr>
             <w:r>
-              <w:t>passed</w:t>
+              <w:t>P</w:t>
+            </w:r>
+            <w:r>
+              <w:t>assed</w:t>
             </w:r>
           </w:p>
         </w:tc>
@@ -1068,7 +1110,10 @@
               </w:rPr>
             </w:pPr>
             <w:r>
-              <w:t>passed</w:t>
+              <w:t>P</w:t>
+            </w:r>
+            <w:r>
+              <w:t>assed</w:t>
             </w:r>
           </w:p>
         </w:tc>
@@ -1161,7 +1206,10 @@
               </w:rPr>
             </w:pPr>
             <w:r>
-              <w:t>passed</w:t>
+              <w:t>P</w:t>
+            </w:r>
+            <w:r>
+              <w:t>assed</w:t>
             </w:r>
           </w:p>
         </w:tc>
@@ -1254,7 +1302,10 @@
               </w:rPr>
             </w:pPr>
             <w:r>
-              <w:t>passed</w:t>
+              <w:t>P</w:t>
+            </w:r>
+            <w:r>
+              <w:t>assed</w:t>
             </w:r>
           </w:p>
         </w:tc>
@@ -1280,6 +1331,395 @@
               <w:rPr>
                 <w:rFonts w:ascii="Calibri" w:eastAsia="Calibri" w:hAnsi="Calibri" w:cs="Calibri"/>
                 <w:lang w:val="de-AT"/>
+              </w:rPr>
+            </w:pPr>
+          </w:p>
+        </w:tc>
+      </w:tr>
+      <w:tr>
+        <w:tc>
+          <w:tcPr>
+            <w:tcW w:w="1640" w:type="dxa"/>
+            <w:tcBorders>
+              <w:top w:val="single" w:sz="4" w:space="0" w:color="000000"/>
+              <w:left w:val="single" w:sz="4" w:space="0" w:color="000000"/>
+              <w:bottom w:val="single" w:sz="4" w:space="0" w:color="000000"/>
+              <w:right w:val="single" w:sz="4" w:space="0" w:color="000000"/>
+            </w:tcBorders>
+            <w:shd w:val="clear" w:color="000000" w:fill="FFFFFF"/>
+            <w:tcMar>
+              <w:left w:w="108" w:type="dxa"/>
+              <w:right w:w="108" w:type="dxa"/>
+            </w:tcMar>
+          </w:tcPr>
+          <w:p>
+            <w:pPr>
+              <w:spacing w:after="0" w:line="240" w:lineRule="auto"/>
+              <w:jc w:val="both"/>
+              <w:rPr>
+                <w:rFonts w:ascii="Arial" w:eastAsia="Arial" w:hAnsi="Arial" w:cs="Arial"/>
+                <w:color w:val="000000"/>
+                <w:sz w:val="24"/>
+              </w:rPr>
+            </w:pPr>
+            <w:r>
+              <w:rPr>
+                <w:rFonts w:ascii="Arial" w:eastAsia="Arial" w:hAnsi="Arial" w:cs="Arial"/>
+                <w:color w:val="000000"/>
+                <w:sz w:val="24"/>
+              </w:rPr>
+              <w:t>Review Tutor</w:t>
+            </w:r>
+          </w:p>
+        </w:tc>
+        <w:tc>
+          <w:tcPr>
+            <w:tcW w:w="2999" w:type="dxa"/>
+            <w:tcBorders>
+              <w:top w:val="single" w:sz="4" w:space="0" w:color="000000"/>
+              <w:left w:val="single" w:sz="4" w:space="0" w:color="000000"/>
+              <w:bottom w:val="single" w:sz="4" w:space="0" w:color="000000"/>
+              <w:right w:val="single" w:sz="4" w:space="0" w:color="000000"/>
+            </w:tcBorders>
+            <w:shd w:val="clear" w:color="000000" w:fill="FFFFFF"/>
+            <w:tcMar>
+              <w:left w:w="108" w:type="dxa"/>
+              <w:right w:w="108" w:type="dxa"/>
+            </w:tcMar>
+          </w:tcPr>
+          <w:p>
+            <w:pPr>
+              <w:spacing w:after="0" w:line="240" w:lineRule="auto"/>
+              <w:jc w:val="both"/>
+            </w:pPr>
+            <w:r>
+              <w:t>P</w:t>
+            </w:r>
+            <w:r>
+              <w:t>assed</w:t>
+            </w:r>
+          </w:p>
+        </w:tc>
+        <w:tc>
+          <w:tcPr>
+            <w:tcW w:w="4541" w:type="dxa"/>
+            <w:tcBorders>
+              <w:top w:val="single" w:sz="4" w:space="0" w:color="000000"/>
+              <w:left w:val="single" w:sz="4" w:space="0" w:color="000000"/>
+              <w:bottom w:val="single" w:sz="4" w:space="0" w:color="000000"/>
+              <w:right w:val="single" w:sz="4" w:space="0" w:color="000000"/>
+            </w:tcBorders>
+            <w:shd w:val="clear" w:color="000000" w:fill="FFFFFF"/>
+            <w:tcMar>
+              <w:left w:w="108" w:type="dxa"/>
+              <w:right w:w="108" w:type="dxa"/>
+            </w:tcMar>
+          </w:tcPr>
+          <w:p>
+            <w:pPr>
+              <w:spacing w:after="0" w:line="240" w:lineRule="auto"/>
+              <w:jc w:val="both"/>
+              <w:rPr>
+                <w:rFonts w:ascii="Calibri" w:eastAsia="Calibri" w:hAnsi="Calibri" w:cs="Calibri"/>
+                <w:lang w:val="de-AT"/>
+              </w:rPr>
+            </w:pPr>
+          </w:p>
+        </w:tc>
+      </w:tr>
+      <w:tr>
+        <w:tc>
+          <w:tcPr>
+            <w:tcW w:w="1640" w:type="dxa"/>
+            <w:tcBorders>
+              <w:top w:val="single" w:sz="4" w:space="0" w:color="000000"/>
+              <w:left w:val="single" w:sz="4" w:space="0" w:color="000000"/>
+              <w:bottom w:val="single" w:sz="4" w:space="0" w:color="000000"/>
+              <w:right w:val="single" w:sz="4" w:space="0" w:color="000000"/>
+            </w:tcBorders>
+            <w:shd w:val="clear" w:color="000000" w:fill="FFFFFF"/>
+            <w:tcMar>
+              <w:left w:w="108" w:type="dxa"/>
+              <w:right w:w="108" w:type="dxa"/>
+            </w:tcMar>
+          </w:tcPr>
+          <w:p>
+            <w:pPr>
+              <w:spacing w:after="0" w:line="240" w:lineRule="auto"/>
+              <w:jc w:val="both"/>
+              <w:rPr>
+                <w:rFonts w:ascii="Arial" w:eastAsia="Arial" w:hAnsi="Arial" w:cs="Arial"/>
+                <w:color w:val="000000"/>
+                <w:sz w:val="24"/>
+              </w:rPr>
+            </w:pPr>
+            <w:r>
+              <w:rPr>
+                <w:rFonts w:ascii="Arial" w:eastAsia="Arial" w:hAnsi="Arial" w:cs="Arial"/>
+                <w:color w:val="000000"/>
+                <w:sz w:val="24"/>
+              </w:rPr>
+              <w:t>Accept/Reject Reviews</w:t>
+            </w:r>
+          </w:p>
+        </w:tc>
+        <w:tc>
+          <w:tcPr>
+            <w:tcW w:w="2999" w:type="dxa"/>
+            <w:tcBorders>
+              <w:top w:val="single" w:sz="4" w:space="0" w:color="000000"/>
+              <w:left w:val="single" w:sz="4" w:space="0" w:color="000000"/>
+              <w:bottom w:val="single" w:sz="4" w:space="0" w:color="000000"/>
+              <w:right w:val="single" w:sz="4" w:space="0" w:color="000000"/>
+            </w:tcBorders>
+            <w:shd w:val="clear" w:color="000000" w:fill="FFFFFF"/>
+            <w:tcMar>
+              <w:left w:w="108" w:type="dxa"/>
+              <w:right w:w="108" w:type="dxa"/>
+            </w:tcMar>
+          </w:tcPr>
+          <w:p>
+            <w:pPr>
+              <w:spacing w:after="0" w:line="240" w:lineRule="auto"/>
+              <w:jc w:val="both"/>
+            </w:pPr>
+            <w:r>
+              <w:t>P</w:t>
+            </w:r>
+            <w:r>
+              <w:t>assed</w:t>
+            </w:r>
+          </w:p>
+        </w:tc>
+        <w:tc>
+          <w:tcPr>
+            <w:tcW w:w="4541" w:type="dxa"/>
+            <w:tcBorders>
+              <w:top w:val="single" w:sz="4" w:space="0" w:color="000000"/>
+              <w:left w:val="single" w:sz="4" w:space="0" w:color="000000"/>
+              <w:bottom w:val="single" w:sz="4" w:space="0" w:color="000000"/>
+              <w:right w:val="single" w:sz="4" w:space="0" w:color="000000"/>
+            </w:tcBorders>
+            <w:shd w:val="clear" w:color="000000" w:fill="FFFFFF"/>
+            <w:tcMar>
+              <w:left w:w="108" w:type="dxa"/>
+              <w:right w:w="108" w:type="dxa"/>
+            </w:tcMar>
+          </w:tcPr>
+          <w:p>
+            <w:pPr>
+              <w:spacing w:after="0" w:line="240" w:lineRule="auto"/>
+              <w:jc w:val="both"/>
+              <w:rPr>
+                <w:rFonts w:ascii="Calibri" w:eastAsia="Calibri" w:hAnsi="Calibri" w:cs="Calibri"/>
+                <w:lang w:val="de-AT"/>
+              </w:rPr>
+            </w:pPr>
+          </w:p>
+        </w:tc>
+      </w:tr>
+      <w:tr>
+        <w:tc>
+          <w:tcPr>
+            <w:tcW w:w="1640" w:type="dxa"/>
+            <w:tcBorders>
+              <w:top w:val="single" w:sz="4" w:space="0" w:color="000000"/>
+              <w:left w:val="single" w:sz="4" w:space="0" w:color="000000"/>
+              <w:bottom w:val="single" w:sz="4" w:space="0" w:color="000000"/>
+              <w:right w:val="single" w:sz="4" w:space="0" w:color="000000"/>
+            </w:tcBorders>
+            <w:shd w:val="clear" w:color="000000" w:fill="FFFFFF"/>
+            <w:tcMar>
+              <w:left w:w="108" w:type="dxa"/>
+              <w:right w:w="108" w:type="dxa"/>
+            </w:tcMar>
+          </w:tcPr>
+          <w:p>
+            <w:pPr>
+              <w:spacing w:after="0" w:line="240" w:lineRule="auto"/>
+              <w:jc w:val="both"/>
+              <w:rPr>
+                <w:rFonts w:ascii="Arial" w:eastAsia="Arial" w:hAnsi="Arial" w:cs="Arial"/>
+                <w:color w:val="000000"/>
+                <w:sz w:val="24"/>
+              </w:rPr>
+            </w:pPr>
+            <w:r>
+              <w:rPr>
+                <w:rFonts w:ascii="Arial" w:eastAsia="Arial" w:hAnsi="Arial" w:cs="Arial"/>
+                <w:color w:val="000000"/>
+                <w:sz w:val="24"/>
+              </w:rPr>
+              <w:t>Statistics</w:t>
+            </w:r>
+          </w:p>
+        </w:tc>
+        <w:tc>
+          <w:tcPr>
+            <w:tcW w:w="2999" w:type="dxa"/>
+            <w:tcBorders>
+              <w:top w:val="single" w:sz="4" w:space="0" w:color="000000"/>
+              <w:left w:val="single" w:sz="4" w:space="0" w:color="000000"/>
+              <w:bottom w:val="single" w:sz="4" w:space="0" w:color="000000"/>
+              <w:right w:val="single" w:sz="4" w:space="0" w:color="000000"/>
+            </w:tcBorders>
+            <w:shd w:val="clear" w:color="000000" w:fill="FFFFFF"/>
+            <w:tcMar>
+              <w:left w:w="108" w:type="dxa"/>
+              <w:right w:w="108" w:type="dxa"/>
+            </w:tcMar>
+          </w:tcPr>
+          <w:p>
+            <w:pPr>
+              <w:spacing w:after="0" w:line="240" w:lineRule="auto"/>
+              <w:jc w:val="both"/>
+            </w:pPr>
+            <w:r>
+              <w:t>F</w:t>
+            </w:r>
+            <w:r>
+              <w:t>ailed</w:t>
+            </w:r>
+          </w:p>
+        </w:tc>
+        <w:tc>
+          <w:tcPr>
+            <w:tcW w:w="4541" w:type="dxa"/>
+            <w:tcBorders>
+              <w:top w:val="single" w:sz="4" w:space="0" w:color="000000"/>
+              <w:left w:val="single" w:sz="4" w:space="0" w:color="000000"/>
+              <w:bottom w:val="single" w:sz="4" w:space="0" w:color="000000"/>
+              <w:right w:val="single" w:sz="4" w:space="0" w:color="000000"/>
+            </w:tcBorders>
+            <w:shd w:val="clear" w:color="000000" w:fill="FFFFFF"/>
+            <w:tcMar>
+              <w:left w:w="108" w:type="dxa"/>
+              <w:right w:w="108" w:type="dxa"/>
+            </w:tcMar>
+          </w:tcPr>
+          <w:p>
+            <w:pPr>
+              <w:spacing w:after="0" w:line="240" w:lineRule="auto"/>
+              <w:jc w:val="both"/>
+              <w:rPr>
+                <w:rFonts w:ascii="Calibri" w:eastAsia="Calibri" w:hAnsi="Calibri" w:cs="Calibri"/>
+                <w:lang w:val="de-AT"/>
+              </w:rPr>
+            </w:pPr>
+            <w:proofErr w:type="spellStart"/>
+            <w:r>
+              <w:rPr>
+                <w:rFonts w:ascii="Calibri" w:eastAsia="Calibri" w:hAnsi="Calibri" w:cs="Calibri"/>
+                <w:lang w:val="de-AT"/>
+              </w:rPr>
+              <w:t>Cannot</w:t>
+            </w:r>
+            <w:proofErr w:type="spellEnd"/>
+            <w:r>
+              <w:rPr>
+                <w:rFonts w:ascii="Calibri" w:eastAsia="Calibri" w:hAnsi="Calibri" w:cs="Calibri"/>
+                <w:lang w:val="de-AT"/>
+              </w:rPr>
+              <w:t xml:space="preserve"> open </w:t>
+            </w:r>
+            <w:proofErr w:type="spellStart"/>
+            <w:r>
+              <w:rPr>
+                <w:rFonts w:ascii="Calibri" w:eastAsia="Calibri" w:hAnsi="Calibri" w:cs="Calibri"/>
+                <w:lang w:val="de-AT"/>
+              </w:rPr>
+              <w:t>page</w:t>
+            </w:r>
+            <w:proofErr w:type="spellEnd"/>
+          </w:p>
+        </w:tc>
+      </w:tr>
+      <w:tr>
+        <w:tc>
+          <w:tcPr>
+            <w:tcW w:w="1640" w:type="dxa"/>
+            <w:tcBorders>
+              <w:top w:val="single" w:sz="4" w:space="0" w:color="000000"/>
+              <w:left w:val="single" w:sz="4" w:space="0" w:color="000000"/>
+              <w:bottom w:val="single" w:sz="4" w:space="0" w:color="000000"/>
+              <w:right w:val="single" w:sz="4" w:space="0" w:color="000000"/>
+            </w:tcBorders>
+            <w:shd w:val="clear" w:color="000000" w:fill="FFFFFF"/>
+            <w:tcMar>
+              <w:left w:w="108" w:type="dxa"/>
+              <w:right w:w="108" w:type="dxa"/>
+            </w:tcMar>
+          </w:tcPr>
+          <w:p>
+            <w:pPr>
+              <w:spacing w:after="0" w:line="240" w:lineRule="auto"/>
+              <w:jc w:val="both"/>
+              <w:rPr>
+                <w:rFonts w:ascii="Arial" w:eastAsia="Arial" w:hAnsi="Arial" w:cs="Arial"/>
+                <w:color w:val="000000"/>
+                <w:sz w:val="24"/>
+              </w:rPr>
+            </w:pPr>
+            <w:r>
+              <w:rPr>
+                <w:rFonts w:ascii="Arial" w:eastAsia="Arial" w:hAnsi="Arial" w:cs="Arial"/>
+                <w:color w:val="000000"/>
+                <w:sz w:val="24"/>
+              </w:rPr>
+              <w:t>Send Mail to all tutors</w:t>
+            </w:r>
+          </w:p>
+        </w:tc>
+        <w:tc>
+          <w:tcPr>
+            <w:tcW w:w="2999" w:type="dxa"/>
+            <w:tcBorders>
+              <w:top w:val="single" w:sz="4" w:space="0" w:color="000000"/>
+              <w:left w:val="single" w:sz="4" w:space="0" w:color="000000"/>
+              <w:bottom w:val="single" w:sz="4" w:space="0" w:color="000000"/>
+              <w:right w:val="single" w:sz="4" w:space="0" w:color="000000"/>
+            </w:tcBorders>
+            <w:shd w:val="clear" w:color="000000" w:fill="FFFFFF"/>
+            <w:tcMar>
+              <w:left w:w="108" w:type="dxa"/>
+              <w:right w:w="108" w:type="dxa"/>
+            </w:tcMar>
+          </w:tcPr>
+          <w:p>
+            <w:pPr>
+              <w:spacing w:after="0" w:line="240" w:lineRule="auto"/>
+              <w:jc w:val="both"/>
+            </w:pPr>
+            <w:r>
+              <w:t>P</w:t>
+            </w:r>
+            <w:r>
+              <w:t>assed</w:t>
+            </w:r>
+          </w:p>
+        </w:tc>
+        <w:tc>
+          <w:tcPr>
+            <w:tcW w:w="4541" w:type="dxa"/>
+            <w:tcBorders>
+              <w:top w:val="single" w:sz="4" w:space="0" w:color="000000"/>
+              <w:left w:val="single" w:sz="4" w:space="0" w:color="000000"/>
+              <w:bottom w:val="single" w:sz="4" w:space="0" w:color="000000"/>
+              <w:right w:val="single" w:sz="4" w:space="0" w:color="000000"/>
+            </w:tcBorders>
+            <w:shd w:val="clear" w:color="000000" w:fill="FFFFFF"/>
+            <w:tcMar>
+              <w:left w:w="108" w:type="dxa"/>
+              <w:right w:w="108" w:type="dxa"/>
+            </w:tcMar>
+          </w:tcPr>
+          <w:p>
+            <w:pPr>
+              <w:spacing w:after="0" w:line="240" w:lineRule="auto"/>
+              <w:jc w:val="both"/>
+              <w:rPr>
+                <w:rFonts w:ascii="Calibri" w:eastAsia="Calibri" w:hAnsi="Calibri" w:cs="Calibri"/>
+                <w:lang w:val="en-GB"/>
               </w:rPr>
             </w:pPr>
           </w:p>
@@ -1291,7 +1731,7 @@
         <w:spacing w:after="200" w:line="276" w:lineRule="auto"/>
         <w:rPr>
           <w:rFonts w:ascii="Calibri" w:eastAsia="Calibri" w:hAnsi="Calibri" w:cs="Calibri"/>
-          <w:lang w:val="de-AT"/>
+          <w:lang w:val="en-GB"/>
         </w:rPr>
       </w:pPr>
     </w:p>

</xml_diff>